<commit_message>
done part1 for lect5 for ecology
</commit_message>
<xml_diff>
--- a/Английский язык/Unit7 text.docx
+++ b/Английский язык/Unit7 text.docx
@@ -57,23 +57,98 @@
     <w:p>
       <w:pPr>
         <w:rPr>
+          <w:rStyle w:val="jlqj4b"/>
+          <w:sz w:val="36"/>
+          <w:szCs w:val="36"/>
+          <w:lang w:val="en-US"/>
+        </w:rPr>
+      </w:pPr>
+      <w:r>
+        <w:rPr>
+          <w:sz w:val="36"/>
+          <w:szCs w:val="36"/>
           <w:lang w:val="en-US" w:eastAsia="ru-RU"/>
         </w:rPr>
-      </w:pPr>
-      <w:r>
-        <w:rPr>
-          <w:lang w:val="en-US" w:eastAsia="ru-RU"/>
-        </w:rPr>
         <w:t xml:space="preserve">Cheaper and more powerful PCs are making it possible to perform </w:t>
       </w:r>
       <w:r>
         <w:rPr>
-          <w:lang w:val="en-US"/>
-        </w:rPr>
-        <w:t>processor-intensive tasks</w:t>
-      </w:r>
-      <w:r>
-        <w:rPr>
+          <w:sz w:val="36"/>
+          <w:szCs w:val="36"/>
+          <w:lang w:val="en-US"/>
+        </w:rPr>
+        <w:t>processor-intensive task</w:t>
+      </w:r>
+      <w:r>
+        <w:rPr>
+          <w:rStyle w:val="jlqj4b"/>
+          <w:sz w:val="36"/>
+          <w:szCs w:val="36"/>
+          <w:lang w:val="en-US"/>
+        </w:rPr>
+        <w:t>. New features, such as speech recognition, brings new ways of interacting with computers. Developments like this, will motivate people to make completely new kind of interfaces.</w:t>
+      </w:r>
+    </w:p>
+    <w:p>
+      <w:pPr>
+        <w:rPr>
+          <w:rStyle w:val="jlqj4b"/>
+          <w:sz w:val="36"/>
+          <w:szCs w:val="36"/>
+          <w:lang w:val="en-US"/>
+        </w:rPr>
+      </w:pPr>
+      <w:r>
+        <w:rPr>
+          <w:rStyle w:val="jlqj4b"/>
+          <w:sz w:val="36"/>
+          <w:szCs w:val="36"/>
+          <w:lang w:val="en-US"/>
+        </w:rPr>
+        <w:t xml:space="preserve">Of course, it’s unusual to use something else, instead of mouse and keyboard because everybody already got used to this kind of interfaces. But </w:t>
+      </w:r>
+      <w:r>
+        <w:rPr>
+          <w:rStyle w:val="jlqj4b"/>
+          <w:sz w:val="36"/>
+          <w:szCs w:val="36"/>
+          <w:lang w:val="en-US"/>
+        </w:rPr>
+        <w:t>new technologies, like speech recognition, can change it.</w:t>
+      </w:r>
+    </w:p>
+    <w:p>
+      <w:pPr>
+        <w:rPr>
+          <w:rStyle w:val="jlqj4b"/>
+          <w:sz w:val="36"/>
+          <w:szCs w:val="36"/>
+          <w:lang w:val="en-US"/>
+        </w:rPr>
+      </w:pPr>
+      <w:r>
+        <w:rPr>
+          <w:rStyle w:val="jlqj4b"/>
+          <w:sz w:val="36"/>
+          <w:szCs w:val="36"/>
+          <w:lang w:val="en-US"/>
+        </w:rPr>
+        <w:t xml:space="preserve">Future interfaces will need several input types, and speech will be the main one. Of course, there is more </w:t>
+      </w:r>
+      <w:r>
+        <w:rPr>
+          <w:rStyle w:val="jlqj4b"/>
+          <w:sz w:val="36"/>
+          <w:szCs w:val="36"/>
+          <w:lang w:val="en-US"/>
+        </w:rPr>
+        <w:t>potential</w:t>
+      </w:r>
+      <w:r>
+        <w:rPr>
+          <w:rStyle w:val="jlqj4b"/>
+          <w:sz w:val="36"/>
+          <w:szCs w:val="36"/>
           <w:lang w:val="en-US"/>
         </w:rPr>
         <w:t xml:space="preserve"> </w:t>
@@ -81,70 +156,79 @@
       <w:r>
         <w:rPr>
           <w:rStyle w:val="jlqj4b"/>
-          <w:lang w:val="en"/>
-        </w:rPr>
-        <w:t>task</w:t>
-      </w:r>
-      <w:r>
-        <w:rPr>
-          <w:rStyle w:val="jlqj4b"/>
-          <w:lang w:val="en-US"/>
-        </w:rPr>
-        <w:t>s.</w:t>
-      </w:r>
-      <w:r>
-        <w:rPr>
-          <w:rStyle w:val="jlqj4b"/>
-          <w:lang w:val="en-US"/>
-        </w:rPr>
-        <w:t xml:space="preserve"> </w:t>
-      </w:r>
-      <w:r>
-        <w:rPr>
-          <w:rStyle w:val="jlqj4b"/>
-          <w:lang w:val="en-US"/>
-        </w:rPr>
-        <w:t xml:space="preserve">New features, such as speech recognition, brings new ways of interacting with computers. Developments like this, will motivate people to make completely new kind of interfaces. Of course, it’s unusual to use something else, instead of mouse and keyboard because everybody already got used to this kind of interfaces. But </w:t>
-      </w:r>
-      <w:r>
-        <w:rPr>
-          <w:rStyle w:val="jlqj4b"/>
-          <w:lang w:val="en-US"/>
-        </w:rPr>
-        <w:t xml:space="preserve">new technologies, like speech recognition, can change it. Future interfaces will need several input types, and speech will be the main one. Of course, there is more protentional than that. Eventually we will also have handwriting recognition, text to speech, face or gestures recognition and even more, like observing surroundings. The Director of </w:t>
-      </w:r>
-      <w:r>
-        <w:rPr>
-          <w:rStyle w:val="jlqj4b"/>
-          <w:b/>
-          <w:lang w:val="en-US"/>
-        </w:rPr>
-        <w:t>MIT’s Artificial</w:t>
-      </w:r>
-      <w:r>
-        <w:rPr>
-          <w:rStyle w:val="jlqj4b"/>
-          <w:b/>
-          <w:lang w:val="en-US"/>
-        </w:rPr>
-        <w:t xml:space="preserve"> Intelligence Lab </w:t>
-      </w:r>
-      <w:r>
-        <w:rPr>
-          <w:rStyle w:val="jlqj4b"/>
-          <w:lang w:val="en-US"/>
-        </w:rPr>
-        <w:t xml:space="preserve">thinks that if you combine computer vision with speech understanding you will be able to use the computer without sitting in front of it. Intelligent agents will make computing much easier. They have a lot of uses such as help-desks or shopping assistants. Abilities to look and listen will make them more like humans. This should make </w:t>
-      </w:r>
-      <w:r>
-        <w:rPr>
-          <w:rStyle w:val="jlqj4b"/>
-          <w:lang w:val="en-US"/>
-        </w:rPr>
-        <w:t xml:space="preserve">computers easier to use. </w:t>
+          <w:sz w:val="36"/>
+          <w:szCs w:val="36"/>
+          <w:lang w:val="en-US"/>
+        </w:rPr>
+        <w:t>than that. Eventually we will also have handwriting recognition, text to speech, face or gestures recognition and even more, like observing surroundings.</w:t>
       </w:r>
       <w:bookmarkStart w:id="0" w:name="_GoBack"/>
       <w:bookmarkEnd w:id="0"/>
+    </w:p>
+    <w:p>
+      <w:pPr>
+        <w:rPr>
+          <w:rStyle w:val="jlqj4b"/>
+          <w:sz w:val="36"/>
+          <w:szCs w:val="36"/>
+          <w:lang w:val="en-US"/>
+        </w:rPr>
+      </w:pPr>
+      <w:r>
+        <w:rPr>
+          <w:rStyle w:val="jlqj4b"/>
+          <w:sz w:val="36"/>
+          <w:szCs w:val="36"/>
+          <w:lang w:val="en-US"/>
+        </w:rPr>
+        <w:t xml:space="preserve">The Director of </w:t>
+      </w:r>
+      <w:r>
+        <w:rPr>
+          <w:rStyle w:val="jlqj4b"/>
+          <w:b/>
+          <w:sz w:val="36"/>
+          <w:szCs w:val="36"/>
+          <w:lang w:val="en-US"/>
+        </w:rPr>
+        <w:t xml:space="preserve">MIT’s Artificial Intelligence Lab </w:t>
+      </w:r>
+      <w:r>
+        <w:rPr>
+          <w:rStyle w:val="jlqj4b"/>
+          <w:sz w:val="36"/>
+          <w:szCs w:val="36"/>
+          <w:lang w:val="en-US"/>
+        </w:rPr>
+        <w:t>thinks that if you combine computer vision with speech understanding you will be able to use the computer without sitting in front of it.</w:t>
+      </w:r>
+    </w:p>
+    <w:p>
+      <w:pPr>
+        <w:rPr>
+          <w:sz w:val="36"/>
+          <w:szCs w:val="36"/>
+          <w:lang w:val="en-US" w:eastAsia="ru-RU"/>
+        </w:rPr>
+      </w:pPr>
+      <w:r>
+        <w:rPr>
+          <w:rStyle w:val="jlqj4b"/>
+          <w:sz w:val="36"/>
+          <w:szCs w:val="36"/>
+          <w:lang w:val="en-US"/>
+        </w:rPr>
+        <w:t xml:space="preserve">Intelligent agents will make computing much easier. They have a lot of uses such as help-desks or shopping assistants. Abilities to look and listen will make them more like humans. This should make </w:t>
+      </w:r>
+      <w:r>
+        <w:rPr>
+          <w:rStyle w:val="jlqj4b"/>
+          <w:sz w:val="36"/>
+          <w:szCs w:val="36"/>
+          <w:lang w:val="en-US"/>
+        </w:rPr>
+        <w:t xml:space="preserve">computers easier to use. </w:t>
+      </w:r>
     </w:p>
     <w:sectPr>
       <w:pgSz w:w="11906" w:h="16838"/>

</xml_diff>